<commit_message>
Added wip, assets and support, rules book upated
</commit_message>
<xml_diff>
--- a/notes/Terres des Illusions Défuntes.docx
+++ b/notes/Terres des Illusions Défuntes.docx
@@ -3720,26 +3720,16 @@
                 <w:iCs/>
                 <w:color w:val="ED7D31" w:themeColor="accent2"/>
               </w:rPr>
-              <w:t xml:space="preserve"> </w:t>
-            </w:r>
-            <w:proofErr w:type="gramStart"/>
+              <w:t xml:space="preserve"> &gt;  </w:t>
+            </w:r>
             <w:r>
               <w:rPr>
                 <w:i/>
                 <w:iCs/>
                 <w:color w:val="ED7D31" w:themeColor="accent2"/>
               </w:rPr>
-              <w:t xml:space="preserve">&gt;  </w:t>
-            </w:r>
-            <w:r>
-              <w:rPr>
-                <w:i/>
-                <w:iCs/>
-                <w:color w:val="ED7D31" w:themeColor="accent2"/>
-              </w:rPr>
               <w:t>80</w:t>
             </w:r>
-            <w:proofErr w:type="gramEnd"/>
           </w:p>
           <w:p>
             <w:pPr>
@@ -4710,6 +4700,56 @@
       </w:r>
     </w:p>
     <w:p/>
+    <w:p/>
+    <w:p>
+      <w:r>
+        <w:t xml:space="preserve">TODO </w:t>
+      </w:r>
+    </w:p>
+    <w:p>
+      <w:pPr>
+        <w:pStyle w:val="ListParagraph"/>
+        <w:numPr>
+          <w:ilvl w:val="0"/>
+          <w:numId w:val="6"/>
+        </w:numPr>
+      </w:pPr>
+      <w:r>
+        <w:t>MAP</w:t>
+      </w:r>
+    </w:p>
+    <w:p>
+      <w:pPr>
+        <w:pStyle w:val="ListParagraph"/>
+        <w:numPr>
+          <w:ilvl w:val="0"/>
+          <w:numId w:val="6"/>
+        </w:numPr>
+      </w:pPr>
+      <w:r>
+        <w:t xml:space="preserve">Fiche de perso </w:t>
+      </w:r>
+    </w:p>
+    <w:p>
+      <w:pPr>
+        <w:pStyle w:val="ListParagraph"/>
+        <w:numPr>
+          <w:ilvl w:val="0"/>
+          <w:numId w:val="6"/>
+        </w:numPr>
+      </w:pPr>
+      <w:r>
+        <w:t>Craft/Ressources/</w:t>
+      </w:r>
+      <w:proofErr w:type="spellStart"/>
+      <w:r>
+        <w:t>knowledge</w:t>
+      </w:r>
+      <w:proofErr w:type="spellEnd"/>
+      <w:r>
+        <w:t xml:space="preserve"> </w:t>
+      </w:r>
+    </w:p>
     <w:sectPr>
       <w:pgSz w:w="11906" w:h="16838"/>
       <w:pgMar w:top="1417" w:right="1417" w:bottom="1417" w:left="1417" w:header="708" w:footer="708" w:gutter="0"/>

</xml_diff>